<commit_message>
New example and updated docs
</commit_message>
<xml_diff>
--- a/doc/object-code-generation-documentation.docx
+++ b/doc/object-code-generation-documentation.docx
@@ -264,7 +264,23 @@
           <w:sz w:val="28"/>
           <w:szCs w:val="28"/>
         </w:rPr>
-        <w:t>set of instructions for the VM.</w:t>
+        <w:t>set of instructions for the</w:t>
+      </w:r>
+      <w:r>
+        <w:rPr>
+          <w:iCs/>
+          <w:sz w:val="28"/>
+          <w:szCs w:val="28"/>
+        </w:rPr>
+        <w:t xml:space="preserve"> target</w:t>
+      </w:r>
+      <w:r>
+        <w:rPr>
+          <w:iCs/>
+          <w:sz w:val="28"/>
+          <w:szCs w:val="28"/>
+        </w:rPr>
+        <w:t xml:space="preserve"> VM.</w:t>
       </w:r>
     </w:p>
     <w:p>
@@ -694,16 +710,7 @@
           <w:sz w:val="28"/>
           <w:szCs w:val="28"/>
         </w:rPr>
-        <w:t xml:space="preserve"> </w:t>
-      </w:r>
-      <w:r>
-        <w:rPr>
-          <w:b/>
-          <w:bCs/>
-          <w:sz w:val="28"/>
-          <w:szCs w:val="28"/>
-        </w:rPr>
-        <w:t>Symbol Table Handling:</w:t>
+        <w:t xml:space="preserve"> Symbol Table Handling:</w:t>
       </w:r>
     </w:p>
     <w:p>
@@ -747,7 +754,6 @@
         </w:rPr>
         <w:t xml:space="preserve">A global variable, </w:t>
       </w:r>
-      <w:proofErr w:type="spellStart"/>
       <w:r>
         <w:rPr>
           <w:rFonts w:ascii="Consolas" w:hAnsi="Consolas"/>
@@ -756,7 +762,6 @@
         </w:rPr>
         <w:t>currentSymbolTableAddress</w:t>
       </w:r>
-      <w:proofErr w:type="spellEnd"/>
       <w:r>
         <w:rPr>
           <w:sz w:val="28"/>
@@ -840,16 +845,7 @@
           <w:sz w:val="28"/>
           <w:szCs w:val="28"/>
         </w:rPr>
-        <w:t xml:space="preserve">3.2. </w:t>
-      </w:r>
-      <w:r>
-        <w:rPr>
-          <w:b/>
-          <w:bCs/>
-          <w:sz w:val="28"/>
-          <w:szCs w:val="28"/>
-        </w:rPr>
-        <w:t>Generating Assembly Code:</w:t>
+        <w:t>3.2. Generating Assembly Code:</w:t>
       </w:r>
     </w:p>
     <w:p>
@@ -1155,7 +1151,7 @@
           <w:sz w:val="28"/>
           <w:szCs w:val="28"/>
         </w:rPr>
-        <w:t>None known.</w:t>
+        <w:t>“else” statements do not generate properly working instructions.</w:t>
       </w:r>
     </w:p>
     <w:sectPr>

</xml_diff>

<commit_message>
Picture and submission date in docs
</commit_message>
<xml_diff>
--- a/doc/object-code-generation-documentation.docx
+++ b/doc/object-code-generation-documentation.docx
@@ -485,6 +485,125 @@
           <w:szCs w:val="28"/>
         </w:rPr>
         <w:t xml:space="preserve"> A copy of this output is also produced in a new file, bearing the name of the old file but with “-out.txt” appended.</w:t>
+      </w:r>
+    </w:p>
+    <w:p>
+      <w:pPr>
+        <w:ind w:left="720"/>
+        <w:rPr>
+          <w:iCs/>
+          <w:sz w:val="28"/>
+          <w:szCs w:val="28"/>
+        </w:rPr>
+      </w:pPr>
+      <w:r>
+        <w:rPr>
+          <w:iCs/>
+          <w:sz w:val="28"/>
+          <w:szCs w:val="28"/>
+        </w:rPr>
+        <w:t>Example usage:</w:t>
+      </w:r>
+    </w:p>
+    <w:p>
+      <w:pPr>
+        <w:ind w:left="720"/>
+        <w:rPr>
+          <w:iCs/>
+          <w:sz w:val="28"/>
+          <w:szCs w:val="28"/>
+        </w:rPr>
+      </w:pPr>
+      <w:r>
+        <w:rPr>
+          <w:noProof/>
+        </w:rPr>
+        <w:drawing>
+          <wp:inline distT="0" distB="0" distL="0" distR="0" wp14:anchorId="56843DD1" wp14:editId="3B51FAB3">
+            <wp:extent cx="3457575" cy="1147425"/>
+            <wp:effectExtent l="0" t="0" r="0" b="0"/>
+            <wp:docPr id="498295947" name="Picture 1" descr="A screenshot of a computer screen&#10;&#10;Description automatically generated"/>
+            <wp:cNvGraphicFramePr>
+              <a:graphicFrameLocks xmlns:a="http://schemas.openxmlformats.org/drawingml/2006/main" noChangeAspect="1"/>
+            </wp:cNvGraphicFramePr>
+            <a:graphic xmlns:a="http://schemas.openxmlformats.org/drawingml/2006/main">
+              <a:graphicData uri="http://schemas.openxmlformats.org/drawingml/2006/picture">
+                <pic:pic xmlns:pic="http://schemas.openxmlformats.org/drawingml/2006/picture">
+                  <pic:nvPicPr>
+                    <pic:cNvPr id="498295947" name="Picture 1" descr="A screenshot of a computer screen&#10;&#10;Description automatically generated"/>
+                    <pic:cNvPicPr/>
+                  </pic:nvPicPr>
+                  <pic:blipFill>
+                    <a:blip r:embed="rId7"/>
+                    <a:stretch>
+                      <a:fillRect/>
+                    </a:stretch>
+                  </pic:blipFill>
+                  <pic:spPr>
+                    <a:xfrm>
+                      <a:off x="0" y="0"/>
+                      <a:ext cx="3474869" cy="1153164"/>
+                    </a:xfrm>
+                    <a:prstGeom prst="rect">
+                      <a:avLst/>
+                    </a:prstGeom>
+                  </pic:spPr>
+                </pic:pic>
+              </a:graphicData>
+            </a:graphic>
+          </wp:inline>
+        </w:drawing>
+      </w:r>
+    </w:p>
+    <w:p>
+      <w:pPr>
+        <w:ind w:left="720"/>
+        <w:rPr>
+          <w:iCs/>
+          <w:sz w:val="28"/>
+          <w:szCs w:val="28"/>
+        </w:rPr>
+      </w:pPr>
+      <w:r>
+        <w:rPr>
+          <w:noProof/>
+        </w:rPr>
+        <w:lastRenderedPageBreak/>
+        <w:drawing>
+          <wp:inline distT="0" distB="0" distL="0" distR="0" wp14:anchorId="1351F91B" wp14:editId="19C2E7DC">
+            <wp:extent cx="3009900" cy="5041414"/>
+            <wp:effectExtent l="0" t="0" r="0" b="6985"/>
+            <wp:docPr id="1781813020" name="Picture 1" descr="A screenshot of a computer&#10;&#10;Description automatically generated"/>
+            <wp:cNvGraphicFramePr>
+              <a:graphicFrameLocks xmlns:a="http://schemas.openxmlformats.org/drawingml/2006/main" noChangeAspect="1"/>
+            </wp:cNvGraphicFramePr>
+            <a:graphic xmlns:a="http://schemas.openxmlformats.org/drawingml/2006/main">
+              <a:graphicData uri="http://schemas.openxmlformats.org/drawingml/2006/picture">
+                <pic:pic xmlns:pic="http://schemas.openxmlformats.org/drawingml/2006/picture">
+                  <pic:nvPicPr>
+                    <pic:cNvPr id="1781813020" name="Picture 1" descr="A screenshot of a computer&#10;&#10;Description automatically generated"/>
+                    <pic:cNvPicPr/>
+                  </pic:nvPicPr>
+                  <pic:blipFill>
+                    <a:blip r:embed="rId8"/>
+                    <a:stretch>
+                      <a:fillRect/>
+                    </a:stretch>
+                  </pic:blipFill>
+                  <pic:spPr>
+                    <a:xfrm>
+                      <a:off x="0" y="0"/>
+                      <a:ext cx="3017583" cy="5054282"/>
+                    </a:xfrm>
+                    <a:prstGeom prst="rect">
+                      <a:avLst/>
+                    </a:prstGeom>
+                  </pic:spPr>
+                </pic:pic>
+              </a:graphicData>
+            </a:graphic>
+          </wp:inline>
+        </w:drawing>
       </w:r>
     </w:p>
     <w:p>
@@ -576,7 +695,7 @@
                     <pic:cNvPicPr/>
                   </pic:nvPicPr>
                   <pic:blipFill>
-                    <a:blip r:embed="rId7"/>
+                    <a:blip r:embed="rId9"/>
                     <a:stretch>
                       <a:fillRect/>
                     </a:stretch>
@@ -652,7 +771,7 @@
         </w:rPr>
         <w:t xml:space="preserve">The source code can be found at </w:t>
       </w:r>
-      <w:hyperlink r:id="rId8" w:history="1">
+      <w:hyperlink r:id="rId10" w:history="1">
         <w:r>
           <w:rPr>
             <w:rStyle w:val="Hyperlink"/>
@@ -692,6 +811,7 @@
           <w:sz w:val="28"/>
           <w:szCs w:val="28"/>
         </w:rPr>
+        <w:lastRenderedPageBreak/>
         <w:t>3.1</w:t>
       </w:r>
       <w:r>
@@ -737,7 +857,6 @@
           <w:sz w:val="28"/>
           <w:szCs w:val="28"/>
         </w:rPr>
-        <w:lastRenderedPageBreak/>
         <w:t>The symbol table stores identifiers, their lexemes, memory addresses, and types.</w:t>
       </w:r>
       <w:r>
@@ -754,6 +873,7 @@
         </w:rPr>
         <w:t xml:space="preserve">A global variable, </w:t>
       </w:r>
+      <w:proofErr w:type="spellStart"/>
       <w:r>
         <w:rPr>
           <w:rFonts w:ascii="Consolas" w:hAnsi="Consolas"/>
@@ -762,6 +882,7 @@
         </w:rPr>
         <w:t>currentSymbolTableAddress</w:t>
       </w:r>
+      <w:proofErr w:type="spellEnd"/>
       <w:r>
         <w:rPr>
           <w:sz w:val="28"/>
@@ -1155,8 +1276,8 @@
       </w:r>
     </w:p>
     <w:sectPr>
-      <w:footerReference w:type="even" r:id="rId9"/>
-      <w:footerReference w:type="default" r:id="rId10"/>
+      <w:footerReference w:type="even" r:id="rId11"/>
+      <w:footerReference w:type="default" r:id="rId12"/>
       <w:pgSz w:w="12240" w:h="15840"/>
       <w:pgMar w:top="1440" w:right="1800" w:bottom="1440" w:left="1800" w:header="720" w:footer="720" w:gutter="0"/>
       <w:cols w:space="720"/>

</xml_diff>